<commit_message>
Update Jurnal di (Update)
</commit_message>
<xml_diff>
--- a/Jurnal Alwin-Yosefa(Updated).docx
+++ b/Jurnal Alwin-Yosefa(Updated).docx
@@ -3450,6 +3450,16 @@
         </w:rPr>
         <w:t>2.8 Evaluasi</w:t>
       </w:r>
+      <w:r>
+        <w:rPr>
+          <w:i/>
+          <w:iCs/>
+          <w:color w:val="000000" w:themeColor="text1"/>
+          <w:sz w:val="22"/>
+          <w:szCs w:val="22"/>
+        </w:rPr>
+        <w:t xml:space="preserve"> dan Validasi</w:t>
+      </w:r>
     </w:p>
     <w:p>
       <w:pPr>
@@ -3751,6 +3761,41 @@
           <w:szCs w:val="22"/>
         </w:rPr>
       </w:pPr>
+      <w:r>
+        <w:rPr>
+          <w:color w:val="000000" w:themeColor="text1"/>
+          <w:sz w:val="22"/>
+          <w:szCs w:val="22"/>
+        </w:rPr>
+        <w:lastRenderedPageBreak/>
+        <w:t xml:space="preserve">Setelah evaluasi dilanjutkan dengan validasi model </w:t>
+      </w:r>
+      <w:r>
+        <w:rPr>
+          <w:color w:val="000000" w:themeColor="text1"/>
+          <w:sz w:val="22"/>
+          <w:szCs w:val="22"/>
+        </w:rPr>
+        <w:t xml:space="preserve">menggunakan metode </w:t>
+      </w:r>
+      <w:r>
+        <w:rPr>
+          <w:i/>
+          <w:iCs/>
+          <w:color w:val="000000" w:themeColor="text1"/>
+          <w:sz w:val="22"/>
+          <w:szCs w:val="22"/>
+        </w:rPr>
+        <w:t>k-fold cross validation</w:t>
+      </w:r>
+      <w:r>
+        <w:rPr>
+          <w:color w:val="000000" w:themeColor="text1"/>
+          <w:sz w:val="22"/>
+          <w:szCs w:val="22"/>
+        </w:rPr>
+        <w:t xml:space="preserve"> dengan nilai k = 10. Data akan dibagi menjadi 10 subset dan model akan dilatih dan diuji 10 kali, setiap kali menggunakan satu subset yang berbeda sebagai data uji dan sisanya sebagai data latih.</w:t>
+      </w:r>
     </w:p>
     <w:p>
       <w:pPr>
@@ -3758,262 +3803,43 @@
         <w:rPr>
           <w:rFonts w:ascii="Times New Roman" w:hAnsi="Times New Roman" w:cs="Times New Roman"/>
           <w:b w:val="0"/>
-          <w:color w:val="000000" w:themeColor="text1"/>
-          <w:sz w:val="22"/>
-          <w:szCs w:val="22"/>
-        </w:rPr>
-      </w:pPr>
-    </w:p>
-    <w:p>
-      <w:pPr>
-        <w:pStyle w:val="Judul2"/>
+          <w:sz w:val="22"/>
+          <w:szCs w:val="22"/>
+          <w:lang w:val="id-ID"/>
+        </w:rPr>
+      </w:pPr>
+      <w:r>
         <w:rPr>
           <w:rFonts w:ascii="Times New Roman" w:hAnsi="Times New Roman" w:cs="Times New Roman"/>
           <w:b w:val="0"/>
-          <w:color w:val="000000" w:themeColor="text1"/>
-          <w:sz w:val="22"/>
-          <w:szCs w:val="22"/>
-        </w:rPr>
-      </w:pPr>
+          <w:sz w:val="22"/>
+          <w:szCs w:val="22"/>
+        </w:rPr>
+        <w:t>2</w:t>
+      </w:r>
       <w:r>
         <w:rPr>
           <w:rFonts w:ascii="Times New Roman" w:hAnsi="Times New Roman" w:cs="Times New Roman"/>
           <w:b w:val="0"/>
-          <w:color w:val="000000" w:themeColor="text1"/>
-          <w:sz w:val="22"/>
-          <w:szCs w:val="22"/>
-        </w:rPr>
-        <w:t>2</w:t>
+          <w:sz w:val="22"/>
+          <w:szCs w:val="22"/>
+          <w:lang w:val="id-ID"/>
+        </w:rPr>
+        <w:t>. 2</w:t>
       </w:r>
       <w:r>
         <w:rPr>
           <w:rFonts w:ascii="Times New Roman" w:hAnsi="Times New Roman" w:cs="Times New Roman"/>
           <w:b w:val="0"/>
-          <w:color w:val="000000" w:themeColor="text1"/>
-          <w:sz w:val="22"/>
-          <w:szCs w:val="22"/>
-          <w:lang w:val="id-ID"/>
-        </w:rPr>
-        <w:t>. 2.1</w:t>
+          <w:sz w:val="22"/>
+          <w:szCs w:val="22"/>
+        </w:rPr>
+        <w:t xml:space="preserve">.3 </w:t>
       </w:r>
       <w:r>
         <w:rPr>
           <w:rFonts w:ascii="Times New Roman" w:hAnsi="Times New Roman" w:cs="Times New Roman"/>
           <w:b w:val="0"/>
-          <w:color w:val="000000" w:themeColor="text1"/>
-          <w:sz w:val="22"/>
-          <w:szCs w:val="22"/>
-          <w:lang w:val="id-ID"/>
-        </w:rPr>
-        <w:t xml:space="preserve"> </w:t>
-      </w:r>
-      <w:r>
-        <w:rPr>
-          <w:rFonts w:ascii="Times New Roman" w:hAnsi="Times New Roman" w:cs="Times New Roman"/>
-          <w:b w:val="0"/>
-          <w:color w:val="000000" w:themeColor="text1"/>
-          <w:sz w:val="22"/>
-          <w:szCs w:val="22"/>
-          <w:lang w:val="id-ID"/>
-        </w:rPr>
-        <w:t>Rumus Matematika</w:t>
-      </w:r>
-    </w:p>
-    <w:p>
-      <w:pPr>
-        <w:pStyle w:val="Text"/>
-        <w:spacing w:line="240" w:lineRule="auto"/>
-        <w:ind w:firstLine="709"/>
-        <w:rPr>
-          <w:sz w:val="22"/>
-          <w:szCs w:val="22"/>
-          <w:lang w:val="id-ID"/>
-        </w:rPr>
-      </w:pPr>
-      <w:r>
-        <w:rPr>
-          <w:color w:val="000000" w:themeColor="text1"/>
-          <w:sz w:val="22"/>
-          <w:szCs w:val="22"/>
-          <w:lang w:val="id-ID"/>
-        </w:rPr>
-        <w:t xml:space="preserve">Jika anda menggunakan </w:t>
-      </w:r>
-      <w:r>
-        <w:rPr>
-          <w:i/>
-          <w:iCs/>
-          <w:color w:val="000000" w:themeColor="text1"/>
-          <w:sz w:val="22"/>
-          <w:szCs w:val="22"/>
-          <w:lang w:val="id-ID"/>
-        </w:rPr>
-        <w:t>W</w:t>
-      </w:r>
-      <w:r>
-        <w:rPr>
-          <w:i/>
-          <w:iCs/>
-          <w:color w:val="000000" w:themeColor="text1"/>
-          <w:sz w:val="22"/>
-          <w:szCs w:val="22"/>
-        </w:rPr>
-        <w:t>ord,</w:t>
-      </w:r>
-      <w:r>
-        <w:rPr>
-          <w:color w:val="000000" w:themeColor="text1"/>
-          <w:sz w:val="22"/>
-          <w:szCs w:val="22"/>
-          <w:lang w:val="id-ID"/>
-        </w:rPr>
-        <w:t>gunakan</w:t>
-      </w:r>
-      <w:r>
-        <w:rPr>
-          <w:sz w:val="22"/>
-          <w:szCs w:val="22"/>
-          <w:lang w:val="id-ID"/>
-        </w:rPr>
-        <w:t xml:space="preserve"> persamaan</w:t>
-      </w:r>
-      <w:r>
-        <w:rPr>
-          <w:sz w:val="22"/>
-          <w:szCs w:val="22"/>
-        </w:rPr>
-        <w:t xml:space="preserve"> Microsoft Equation Editor </w:t>
-      </w:r>
-      <w:r>
-        <w:rPr>
-          <w:sz w:val="22"/>
-          <w:szCs w:val="22"/>
-          <w:lang w:val="id-ID"/>
-        </w:rPr>
-        <w:t>atau</w:t>
-      </w:r>
-      <w:r>
-        <w:rPr>
-          <w:i/>
-          <w:iCs/>
-          <w:sz w:val="22"/>
-          <w:szCs w:val="22"/>
-        </w:rPr>
-        <w:t>MathType</w:t>
-      </w:r>
-      <w:r>
-        <w:rPr>
-          <w:sz w:val="22"/>
-          <w:szCs w:val="22"/>
-          <w:lang w:val="id-ID"/>
-        </w:rPr>
-        <w:t>, ditulis ditengah, dan diberi nomor persamaan mulai dari (1), (2) dst.</w:t>
-      </w:r>
-    </w:p>
-    <w:p>
-      <w:pPr>
-        <w:pStyle w:val="Text"/>
-        <w:spacing w:line="240" w:lineRule="auto"/>
-        <w:ind w:firstLine="0"/>
-        <w:jc w:val="center"/>
-        <w:rPr>
-          <w:sz w:val="22"/>
-          <w:szCs w:val="22"/>
-          <w:lang w:val="id-ID"/>
-        </w:rPr>
-      </w:pPr>
-      <w:r>
-        <w:rPr>
-          <w:position w:val="-10"/>
-          <w:sz w:val="22"/>
-          <w:szCs w:val="22"/>
-          <w:lang w:val="id-ID"/>
-        </w:rPr>
-        <w:object w:dxaOrig="4180" w:dyaOrig="360" w14:anchorId="16001F02">
-          <v:shapetype id="_x0000_t75" coordsize="21600,21600" o:spt="75" o:preferrelative="t" path="m@4@5l@4@11@9@11@9@5xe" filled="f" stroked="f">
-            <v:stroke joinstyle="miter"/>
-            <v:formulas>
-              <v:f eqn="if lineDrawn pixelLineWidth 0"/>
-              <v:f eqn="sum @0 1 0"/>
-              <v:f eqn="sum 0 0 @1"/>
-              <v:f eqn="prod @2 1 2"/>
-              <v:f eqn="prod @3 21600 pixelWidth"/>
-              <v:f eqn="prod @3 21600 pixelHeight"/>
-              <v:f eqn="sum @0 0 1"/>
-              <v:f eqn="prod @6 1 2"/>
-              <v:f eqn="prod @7 21600 pixelWidth"/>
-              <v:f eqn="sum @8 21600 0"/>
-              <v:f eqn="prod @7 21600 pixelHeight"/>
-              <v:f eqn="sum @10 21600 0"/>
-            </v:formulas>
-            <v:path o:extrusionok="f" gradientshapeok="t" o:connecttype="rect"/>
-            <o:lock v:ext="edit" aspectratio="t"/>
-          </v:shapetype>
-          <v:shape id="_x0000_i1025" type="#_x0000_t75" style="width:185pt;height:18.3pt" o:ole="">
-            <v:imagedata r:id="rId13" o:title=""/>
-          </v:shape>
-          <o:OLEObject Type="Embed" ProgID="Equation.3" ShapeID="_x0000_i1025" DrawAspect="Content" ObjectID="_1777880188" r:id="rId14"/>
-        </w:object>
-      </w:r>
-      <w:r>
-        <w:rPr>
-          <w:sz w:val="22"/>
-          <w:szCs w:val="22"/>
-        </w:rPr>
-        <w:t xml:space="preserve"> </w:t>
-      </w:r>
-      <w:r>
-        <w:rPr>
-          <w:sz w:val="22"/>
-          <w:szCs w:val="22"/>
-          <w:lang w:val="id-ID"/>
-        </w:rPr>
-        <w:t>(1)</w:t>
-      </w:r>
-    </w:p>
-    <w:p>
-      <w:pPr>
-        <w:pStyle w:val="Judul2"/>
-        <w:rPr>
-          <w:rFonts w:ascii="Times New Roman" w:hAnsi="Times New Roman" w:cs="Times New Roman"/>
-          <w:b w:val="0"/>
-          <w:sz w:val="22"/>
-          <w:szCs w:val="22"/>
-          <w:lang w:val="id-ID"/>
-        </w:rPr>
-      </w:pPr>
-      <w:r>
-        <w:rPr>
-          <w:rFonts w:ascii="Times New Roman" w:hAnsi="Times New Roman" w:cs="Times New Roman"/>
-          <w:b w:val="0"/>
-          <w:sz w:val="22"/>
-          <w:szCs w:val="22"/>
-        </w:rPr>
-        <w:t>2</w:t>
-      </w:r>
-      <w:r>
-        <w:rPr>
-          <w:rFonts w:ascii="Times New Roman" w:hAnsi="Times New Roman" w:cs="Times New Roman"/>
-          <w:b w:val="0"/>
-          <w:sz w:val="22"/>
-          <w:szCs w:val="22"/>
-          <w:lang w:val="id-ID"/>
-        </w:rPr>
-        <w:t>. 2</w:t>
-      </w:r>
-      <w:r>
-        <w:rPr>
-          <w:rFonts w:ascii="Times New Roman" w:hAnsi="Times New Roman" w:cs="Times New Roman"/>
-          <w:b w:val="0"/>
-          <w:sz w:val="22"/>
-          <w:szCs w:val="22"/>
-        </w:rPr>
-        <w:t xml:space="preserve">.3 </w:t>
-      </w:r>
-      <w:r>
-        <w:rPr>
-          <w:rFonts w:ascii="Times New Roman" w:hAnsi="Times New Roman" w:cs="Times New Roman"/>
-          <w:b w:val="0"/>
           <w:sz w:val="22"/>
           <w:szCs w:val="22"/>
           <w:lang w:val="id-ID"/>
@@ -4126,6 +3952,7 @@
     </w:p>
     <w:p>
       <w:pPr>
+        <w:spacing w:after="240"/>
         <w:ind w:firstLine="720"/>
         <w:jc w:val="both"/>
         <w:rPr>
@@ -4140,13 +3967,63 @@
           <w:szCs w:val="22"/>
           <w:lang w:val="id-ID" w:eastAsia="id-ID"/>
         </w:rPr>
-        <w:t>Pada bagian ini, dijelaskan tahap-tahap yang telah dilakukan. Tahapan yang dilakukan secara garis besar adalah membuat himpunan data dan melakukan klasifikasi. Dalam membuat himpunan data dijelaskan proses pembuatannya, jumlah, serta hasil analisis sentimen. Lalu dilakukan klasifikasi dengan menjelaskan model serta performa yang diperoleh.</w:t>
+        <w:t>Pada bagian ini, dijelaskan tahap-tahap yang telah dilakukan</w:t>
+      </w:r>
+      <w:r>
+        <w:rPr>
+          <w:sz w:val="22"/>
+          <w:szCs w:val="22"/>
+          <w:lang w:val="id-ID" w:eastAsia="id-ID"/>
+        </w:rPr>
+        <w:t xml:space="preserve"> secara garis besar, yakni membuat </w:t>
+      </w:r>
+      <w:r>
+        <w:rPr>
+          <w:sz w:val="22"/>
+          <w:szCs w:val="22"/>
+          <w:lang w:val="id-ID" w:eastAsia="id-ID"/>
+        </w:rPr>
+        <w:t xml:space="preserve">himpunan data dan melakukan klasifikasi. Dalam membuat himpunan data dijelaskan proses pembuatannya, jumlah, serta hasil analisis sentimen. </w:t>
+      </w:r>
+      <w:r>
+        <w:rPr>
+          <w:sz w:val="22"/>
+          <w:szCs w:val="22"/>
+          <w:lang w:val="id-ID" w:eastAsia="id-ID"/>
+        </w:rPr>
+        <w:t xml:space="preserve">Sedangkan untuk klasifikasi, </w:t>
+      </w:r>
+      <w:r>
+        <w:rPr>
+          <w:sz w:val="22"/>
+          <w:szCs w:val="22"/>
+          <w:lang w:val="id-ID" w:eastAsia="id-ID"/>
+        </w:rPr>
+        <w:t>dilakukan klasifikasi dengan menjelaskan mode</w:t>
+      </w:r>
+      <w:r>
+        <w:rPr>
+          <w:sz w:val="22"/>
+          <w:szCs w:val="22"/>
+          <w:lang w:val="id-ID" w:eastAsia="id-ID"/>
+        </w:rPr>
+        <w:t>l</w:t>
+      </w:r>
+      <w:r>
+        <w:rPr>
+          <w:sz w:val="22"/>
+          <w:szCs w:val="22"/>
+          <w:lang w:val="id-ID" w:eastAsia="id-ID"/>
+        </w:rPr>
+        <w:t xml:space="preserve"> serta performa yang diperoleh.</w:t>
       </w:r>
     </w:p>
     <w:p>
       <w:pPr>
         <w:jc w:val="both"/>
         <w:rPr>
+          <w:i/>
+          <w:iCs/>
           <w:sz w:val="22"/>
           <w:szCs w:val="22"/>
           <w:lang w:val="id-ID" w:eastAsia="id-ID"/>
@@ -4154,6 +4031,8 @@
       </w:pPr>
       <w:r>
         <w:rPr>
+          <w:i/>
+          <w:iCs/>
           <w:sz w:val="22"/>
           <w:szCs w:val="22"/>
           <w:lang w:val="id-ID" w:eastAsia="id-ID"/>
@@ -4267,7 +4146,15 @@
           <w:szCs w:val="22"/>
           <w:lang w:val="id-ID" w:eastAsia="id-ID"/>
         </w:rPr>
-        <w:t xml:space="preserve"> inilah sentimen netral akan dihapus. Setelah itu, dihitung bobot kata dalam dokumen, barulah diperoleh </w:t>
+        <w:t xml:space="preserve"> inilah sentimen netral akan dihapus. Setelah itu,</w:t>
+      </w:r>
+      <w:r>
+        <w:rPr>
+          <w:sz w:val="22"/>
+          <w:szCs w:val="22"/>
+          <w:lang w:val="id-ID" w:eastAsia="id-ID"/>
+        </w:rPr>
+        <w:t xml:space="preserve"> diperoleh </w:t>
       </w:r>
       <w:r>
         <w:rPr>
@@ -4286,6 +4173,32 @@
           <w:lang w:val="id-ID" w:eastAsia="id-ID"/>
         </w:rPr>
         <w:t>untuk masing-masing sentimen yang ditunjukkan oleh Gambar 1 dan Gambar 2.</w:t>
+      </w:r>
+      <w:r>
+        <w:rPr>
+          <w:sz w:val="22"/>
+          <w:szCs w:val="22"/>
+          <w:lang w:val="id-ID" w:eastAsia="id-ID"/>
+        </w:rPr>
+        <w:t xml:space="preserve"> Lalu, baru dilakukan perhitungan bobot data </w:t>
+      </w:r>
+      <w:r>
+        <w:rPr>
+          <w:i/>
+          <w:iCs/>
+          <w:sz w:val="22"/>
+          <w:szCs w:val="22"/>
+          <w:lang w:val="id-ID" w:eastAsia="id-ID"/>
+        </w:rPr>
+        <w:t xml:space="preserve">preparation </w:t>
+      </w:r>
+      <w:r>
+        <w:rPr>
+          <w:sz w:val="22"/>
+          <w:szCs w:val="22"/>
+          <w:lang w:val="id-ID" w:eastAsia="id-ID"/>
+        </w:rPr>
+        <w:t>untuk pemodelan.</w:t>
       </w:r>
     </w:p>
     <w:p>
@@ -4336,6 +4249,7 @@
       </w:pPr>
       <w:r>
         <w:rPr>
+          <w:noProof/>
           <w:sz w:val="22"/>
           <w:szCs w:val="22"/>
           <w:lang w:val="id-ID" w:eastAsia="id-ID"/>
@@ -4356,7 +4270,7 @@
                     <pic:cNvPicPr/>
                   </pic:nvPicPr>
                   <pic:blipFill>
-                    <a:blip r:embed="rId15"/>
+                    <a:blip r:embed="rId13"/>
                     <a:stretch>
                       <a:fillRect/>
                     </a:stretch>
@@ -4424,6 +4338,7 @@
       </w:pPr>
       <w:r>
         <w:rPr>
+          <w:noProof/>
           <w:sz w:val="22"/>
           <w:szCs w:val="22"/>
           <w:lang w:val="id-ID" w:eastAsia="id-ID"/>
@@ -4445,7 +4360,7 @@
                     <pic:cNvPicPr/>
                   </pic:nvPicPr>
                   <pic:blipFill>
-                    <a:blip r:embed="rId16"/>
+                    <a:blip r:embed="rId14"/>
                     <a:stretch>
                       <a:fillRect/>
                     </a:stretch>
@@ -4504,6 +4419,192 @@
     </w:p>
     <w:p>
       <w:pPr>
+        <w:spacing w:after="240"/>
+        <w:jc w:val="both"/>
+        <w:rPr>
+          <w:sz w:val="22"/>
+          <w:szCs w:val="22"/>
+          <w:lang w:val="id-ID" w:eastAsia="id-ID"/>
+        </w:rPr>
+      </w:pPr>
+      <w:r>
+        <w:rPr>
+          <w:sz w:val="22"/>
+          <w:szCs w:val="22"/>
+          <w:lang w:val="id-ID" w:eastAsia="id-ID"/>
+        </w:rPr>
+        <w:tab/>
+        <w:t xml:space="preserve">Pada Gambar 1, sentimen negatif merupakan komentar yang </w:t>
+      </w:r>
+      <w:r>
+        <w:rPr>
+          <w:sz w:val="22"/>
+          <w:szCs w:val="22"/>
+          <w:lang w:val="id-ID" w:eastAsia="id-ID"/>
+        </w:rPr>
+        <w:t xml:space="preserve">relevan dan bersifat tidak suka, benci, sarkasme, dan kritik terhadap permasalahan bea masuk yang terlalu tinggi. Hasilnya menunjukkan bahwa bea cukai menempati urutan pertama, dilanjutkan oleh pajak, Indonesia, negara, dan rakyat. Sedangkan pada Gambar 2, sentimen positif merupakan komentar yang relevan dan bersifat suka, memuji, mendukung permasalahan bea masuk yang tinggi supaya masyarakat membeli produk dalam negeri. Hasil dari </w:t>
+      </w:r>
+      <w:r>
+        <w:rPr>
+          <w:i/>
+          <w:iCs/>
+          <w:sz w:val="22"/>
+          <w:szCs w:val="22"/>
+          <w:lang w:val="id-ID" w:eastAsia="id-ID"/>
+        </w:rPr>
+        <w:t xml:space="preserve">word cloud </w:t>
+      </w:r>
+      <w:r>
+        <w:rPr>
+          <w:sz w:val="22"/>
+          <w:szCs w:val="22"/>
+          <w:lang w:val="id-ID" w:eastAsia="id-ID"/>
+        </w:rPr>
+        <w:t xml:space="preserve">ini menunjukkan bahwa produk menempati urutan pertama, disusul oleh barang, dan Indonesia. </w:t>
+      </w:r>
+    </w:p>
+    <w:p>
+      <w:pPr>
+        <w:jc w:val="both"/>
+        <w:rPr>
+          <w:i/>
+          <w:iCs/>
+          <w:sz w:val="22"/>
+          <w:szCs w:val="22"/>
+          <w:lang w:val="id-ID" w:eastAsia="id-ID"/>
+        </w:rPr>
+      </w:pPr>
+      <w:r>
+        <w:rPr>
+          <w:i/>
+          <w:iCs/>
+          <w:sz w:val="22"/>
+          <w:szCs w:val="22"/>
+          <w:lang w:val="id-ID" w:eastAsia="id-ID"/>
+        </w:rPr>
+        <w:t>3.2 Klasifikasi</w:t>
+      </w:r>
+    </w:p>
+    <w:p>
+      <w:pPr>
+        <w:jc w:val="both"/>
+        <w:rPr>
+          <w:sz w:val="22"/>
+          <w:szCs w:val="22"/>
+          <w:lang w:val="id-ID" w:eastAsia="id-ID"/>
+        </w:rPr>
+      </w:pPr>
+      <w:r>
+        <w:rPr>
+          <w:sz w:val="22"/>
+          <w:szCs w:val="22"/>
+          <w:lang w:val="id-ID" w:eastAsia="id-ID"/>
+        </w:rPr>
+        <w:t xml:space="preserve">Sebelum dilakukan klasifikasi, dataset dibagi menjadi dua bagian dengan proporsi 85% digunakan untuk </w:t>
+      </w:r>
+      <w:r>
+        <w:rPr>
+          <w:i/>
+          <w:iCs/>
+          <w:sz w:val="22"/>
+          <w:szCs w:val="22"/>
+          <w:lang w:val="id-ID" w:eastAsia="id-ID"/>
+        </w:rPr>
+        <w:t xml:space="preserve">data training </w:t>
+      </w:r>
+      <w:r>
+        <w:rPr>
+          <w:sz w:val="22"/>
+          <w:szCs w:val="22"/>
+          <w:lang w:val="id-ID" w:eastAsia="id-ID"/>
+        </w:rPr>
+        <w:t xml:space="preserve">dan 15% digunakan untuk </w:t>
+      </w:r>
+      <w:r>
+        <w:rPr>
+          <w:i/>
+          <w:iCs/>
+          <w:sz w:val="22"/>
+          <w:szCs w:val="22"/>
+          <w:lang w:val="id-ID" w:eastAsia="id-ID"/>
+        </w:rPr>
+        <w:t>data testing</w:t>
+      </w:r>
+      <w:r>
+        <w:rPr>
+          <w:sz w:val="22"/>
+          <w:szCs w:val="22"/>
+          <w:lang w:val="id-ID" w:eastAsia="id-ID"/>
+        </w:rPr>
+        <w:t xml:space="preserve">. Kemudian, melatih model </w:t>
+      </w:r>
+      <w:r>
+        <w:rPr>
+          <w:i/>
+          <w:iCs/>
+          <w:sz w:val="22"/>
+          <w:szCs w:val="22"/>
+          <w:lang w:val="id-ID" w:eastAsia="id-ID"/>
+        </w:rPr>
+        <w:t xml:space="preserve">Multinomial Naive Bayes </w:t>
+      </w:r>
+      <w:r>
+        <w:rPr>
+          <w:sz w:val="22"/>
+          <w:szCs w:val="22"/>
+          <w:lang w:val="id-ID" w:eastAsia="id-ID"/>
+        </w:rPr>
+        <w:t>menggunakan data yang telah diresample</w:t>
+      </w:r>
+      <w:r>
+        <w:rPr>
+          <w:i/>
+          <w:iCs/>
+          <w:sz w:val="22"/>
+          <w:szCs w:val="22"/>
+          <w:lang w:val="id-ID" w:eastAsia="id-ID"/>
+        </w:rPr>
+        <w:t xml:space="preserve">. </w:t>
+      </w:r>
+      <w:r>
+        <w:rPr>
+          <w:sz w:val="22"/>
+          <w:szCs w:val="22"/>
+          <w:lang w:val="id-ID" w:eastAsia="id-ID"/>
+        </w:rPr>
+        <w:t xml:space="preserve">Setelah itu, dilakukan evaluasi model yang dihasilkan menggunakan </w:t>
+      </w:r>
+      <w:r>
+        <w:rPr>
+          <w:i/>
+          <w:iCs/>
+          <w:sz w:val="22"/>
+          <w:szCs w:val="22"/>
+          <w:lang w:val="id-ID" w:eastAsia="id-ID"/>
+        </w:rPr>
+        <w:t xml:space="preserve">confusion matrix </w:t>
+      </w:r>
+      <w:r>
+        <w:rPr>
+          <w:sz w:val="22"/>
+          <w:szCs w:val="22"/>
+          <w:lang w:val="id-ID" w:eastAsia="id-ID"/>
+        </w:rPr>
+        <w:t>dan diperoleh hasil pada Gambar 3.</w:t>
+      </w:r>
+    </w:p>
+    <w:p>
+      <w:pPr>
+        <w:jc w:val="both"/>
+        <w:rPr>
+          <w:sz w:val="22"/>
+          <w:szCs w:val="22"/>
+          <w:lang w:val="id-ID" w:eastAsia="id-ID"/>
+        </w:rPr>
+      </w:pPr>
+    </w:p>
+    <w:p>
+      <w:pPr>
         <w:jc w:val="center"/>
         <w:rPr>
           <w:sz w:val="22"/>
@@ -4511,53 +4612,17 @@
           <w:lang w:val="id-ID" w:eastAsia="id-ID"/>
         </w:rPr>
       </w:pPr>
-    </w:p>
-    <w:p>
-      <w:pPr>
-        <w:jc w:val="both"/>
-        <w:rPr>
-          <w:sz w:val="22"/>
-          <w:szCs w:val="22"/>
-        </w:rPr>
-      </w:pPr>
       <w:r>
         <w:rPr>
           <w:sz w:val="22"/>
           <w:szCs w:val="22"/>
           <w:lang w:val="id-ID" w:eastAsia="id-ID"/>
         </w:rPr>
-        <w:t>3.2 Klasifikasi</w:t>
-      </w:r>
-    </w:p>
-    <w:p>
-      <w:pPr>
-        <w:jc w:val="both"/>
-        <w:rPr>
-          <w:sz w:val="22"/>
-          <w:szCs w:val="22"/>
-        </w:rPr>
-      </w:pPr>
-    </w:p>
-    <w:p>
-      <w:pPr>
-        <w:spacing w:line="276" w:lineRule="auto"/>
-        <w:jc w:val="center"/>
-        <w:rPr>
-          <w:sz w:val="22"/>
-          <w:szCs w:val="22"/>
-        </w:rPr>
-      </w:pPr>
-      <w:r>
-        <w:rPr>
-          <w:noProof/>
-          <w:sz w:val="22"/>
-          <w:szCs w:val="22"/>
-        </w:rPr>
         <w:drawing>
-          <wp:inline distT="0" distB="0" distL="0" distR="0" wp14:anchorId="1DB247A0" wp14:editId="5B728BEE">
-            <wp:extent cx="2743200" cy="1514475"/>
-            <wp:effectExtent l="0" t="0" r="0" b="0"/>
-            <wp:docPr id="3" name="Picture 4"/>
+          <wp:inline distT="0" distB="0" distL="0" distR="0" wp14:anchorId="356F9917" wp14:editId="4374174A">
+            <wp:extent cx="2361537" cy="1878678"/>
+            <wp:effectExtent l="0" t="0" r="1270" b="7620"/>
+            <wp:docPr id="2032618418" name="Gambar 1" descr="Sebuah gambar berisi teks, cuplikan layar, Persegi, deasin&#10;&#10;Deskripsi dibuat secara otomatis"/>
             <wp:cNvGraphicFramePr>
               <a:graphicFrameLocks xmlns:a="http://schemas.openxmlformats.org/drawingml/2006/main" noChangeAspect="1"/>
             </wp:cNvGraphicFramePr>
@@ -4565,33 +4630,23 @@
               <a:graphicData uri="http://schemas.openxmlformats.org/drawingml/2006/picture">
                 <pic:pic xmlns:pic="http://schemas.openxmlformats.org/drawingml/2006/picture">
                   <pic:nvPicPr>
-                    <pic:cNvPr id="0" name="Picture 4"/>
-                    <pic:cNvPicPr>
-                      <a:picLocks noChangeAspect="1" noChangeArrowheads="1"/>
-                    </pic:cNvPicPr>
+                    <pic:cNvPr id="2032618418" name="Gambar 1" descr="Sebuah gambar berisi teks, cuplikan layar, Persegi, deasin&#10;&#10;Deskripsi dibuat secara otomatis"/>
+                    <pic:cNvPicPr/>
                   </pic:nvPicPr>
                   <pic:blipFill>
-                    <a:blip r:embed="rId17"/>
-                    <a:srcRect/>
+                    <a:blip r:embed="rId15"/>
                     <a:stretch>
                       <a:fillRect/>
                     </a:stretch>
                   </pic:blipFill>
-                  <pic:spPr bwMode="auto">
+                  <pic:spPr>
                     <a:xfrm>
                       <a:off x="0" y="0"/>
-                      <a:ext cx="2743200" cy="1514475"/>
+                      <a:ext cx="2371975" cy="1886982"/>
                     </a:xfrm>
                     <a:prstGeom prst="rect">
                       <a:avLst/>
                     </a:prstGeom>
-                    <a:noFill/>
-                    <a:ln w="9525">
-                      <a:noFill/>
-                      <a:miter lim="800000"/>
-                      <a:headEnd/>
-                      <a:tailEnd/>
-                    </a:ln>
                   </pic:spPr>
                 </pic:pic>
               </a:graphicData>
@@ -4602,52 +4657,339 @@
     </w:p>
     <w:p>
       <w:pPr>
-        <w:spacing w:line="276" w:lineRule="auto"/>
         <w:jc w:val="center"/>
         <w:rPr>
+          <w:i/>
+          <w:iCs/>
+          <w:sz w:val="22"/>
+          <w:szCs w:val="22"/>
+          <w:lang w:val="id-ID" w:eastAsia="id-ID"/>
+        </w:rPr>
+      </w:pPr>
+      <w:r>
+        <w:rPr>
+          <w:sz w:val="22"/>
+          <w:szCs w:val="22"/>
+          <w:lang w:val="id-ID" w:eastAsia="id-ID"/>
+        </w:rPr>
+        <w:t xml:space="preserve">Gambar 3 </w:t>
+      </w:r>
+      <w:r>
+        <w:rPr>
+          <w:i/>
+          <w:iCs/>
+          <w:sz w:val="22"/>
+          <w:szCs w:val="22"/>
+          <w:lang w:val="id-ID" w:eastAsia="id-ID"/>
+        </w:rPr>
+        <w:t>Confusion Matrix</w:t>
+      </w:r>
+    </w:p>
+    <w:p>
+      <w:pPr>
+        <w:jc w:val="center"/>
+        <w:rPr>
+          <w:sz w:val="22"/>
+          <w:szCs w:val="22"/>
+          <w:lang w:val="id-ID" w:eastAsia="id-ID"/>
+        </w:rPr>
+      </w:pPr>
+    </w:p>
+    <w:p>
+      <w:pPr>
+        <w:jc w:val="both"/>
+        <w:rPr>
+          <w:sz w:val="22"/>
+          <w:szCs w:val="22"/>
+        </w:rPr>
+      </w:pPr>
+    </w:p>
+    <w:p>
+      <w:pPr>
+        <w:jc w:val="center"/>
+        <w:rPr>
+          <w:bCs/>
+          <w:sz w:val="22"/>
+          <w:szCs w:val="22"/>
+        </w:rPr>
+      </w:pPr>
+      <w:r>
+        <w:rPr>
+          <w:bCs/>
           <w:sz w:val="22"/>
           <w:szCs w:val="22"/>
           <w:lang w:val="id-ID"/>
         </w:rPr>
-      </w:pPr>
-      <w:r>
+        <w:t xml:space="preserve">4. </w:t>
+      </w:r>
+      <w:r>
+        <w:rPr>
+          <w:bCs/>
+          <w:sz w:val="22"/>
+          <w:szCs w:val="22"/>
+        </w:rPr>
+        <w:t>KESIMPULAN</w:t>
+      </w:r>
+    </w:p>
+    <w:p>
+      <w:pPr>
+        <w:jc w:val="center"/>
+        <w:rPr>
+          <w:bCs/>
+          <w:sz w:val="22"/>
+          <w:szCs w:val="22"/>
+        </w:rPr>
+      </w:pPr>
+    </w:p>
+    <w:p>
+      <w:pPr>
+        <w:ind w:firstLine="709"/>
+        <w:jc w:val="both"/>
         <w:rPr>
           <w:sz w:val="22"/>
           <w:szCs w:val="22"/>
           <w:lang w:val="id-ID"/>
         </w:rPr>
-        <w:t xml:space="preserve">Gambar 2  Grafik perbandingan </w:t>
-      </w:r>
-      <w:r>
-        <w:rPr>
-          <w:position w:val="-12"/>
+      </w:pPr>
+      <w:r>
+        <w:rPr>
           <w:sz w:val="22"/>
           <w:szCs w:val="22"/>
           <w:lang w:val="id-ID"/>
         </w:rPr>
-        <w:object w:dxaOrig="400" w:dyaOrig="360" w14:anchorId="546F1C40">
-          <v:shape id="_x0000_i1026" type="#_x0000_t75" style="width:19.95pt;height:18.3pt" o:ole="">
-            <v:imagedata r:id="rId18" o:title=""/>
-          </v:shape>
-          <o:OLEObject Type="Embed" ProgID="Equation.3" ShapeID="_x0000_i1026" DrawAspect="Content" ObjectID="_1777880189" r:id="rId19"/>
-        </w:object>
-      </w:r>
+        <w:t>Kesimpulan harus mengindikasi secara jelas hasil-hasil yang diperoleh, kelebihan dan kekurangannya, serta kemungkinan pengembangan selanjutnya.</w:t>
+      </w:r>
+    </w:p>
+    <w:p>
+      <w:pPr>
+        <w:ind w:firstLine="720"/>
+        <w:jc w:val="both"/>
+        <w:rPr>
+          <w:sz w:val="22"/>
+          <w:szCs w:val="22"/>
+        </w:rPr>
+      </w:pPr>
+      <w:r>
+        <w:rPr>
+          <w:sz w:val="22"/>
+          <w:szCs w:val="22"/>
+          <w:lang w:val="id-ID"/>
+        </w:rPr>
+        <w:t>Kesimpulan dapat berupa paragraf, namun sebaiknya berbentuk point-point dengan menggunakan numbering atau bullet.</w:t>
+      </w:r>
+    </w:p>
+    <w:p>
+      <w:pPr>
+        <w:jc w:val="both"/>
+        <w:rPr>
+          <w:sz w:val="22"/>
+          <w:szCs w:val="22"/>
+        </w:rPr>
+      </w:pPr>
+    </w:p>
+    <w:p>
+      <w:pPr>
+        <w:jc w:val="both"/>
+        <w:rPr>
+          <w:sz w:val="22"/>
+          <w:szCs w:val="22"/>
+        </w:rPr>
+      </w:pPr>
+    </w:p>
+    <w:p>
+      <w:pPr>
+        <w:jc w:val="center"/>
+        <w:rPr>
+          <w:sz w:val="22"/>
+          <w:szCs w:val="22"/>
+        </w:rPr>
+      </w:pPr>
+      <w:r>
+        <w:rPr>
+          <w:sz w:val="22"/>
+          <w:szCs w:val="22"/>
+        </w:rPr>
+        <w:t>5. SARAN</w:t>
+      </w:r>
+    </w:p>
+    <w:p>
+      <w:pPr>
+        <w:jc w:val="center"/>
+        <w:rPr>
+          <w:sz w:val="22"/>
+          <w:szCs w:val="22"/>
+        </w:rPr>
+      </w:pPr>
+    </w:p>
+    <w:p>
+      <w:pPr>
+        <w:ind w:firstLine="709"/>
+        <w:jc w:val="both"/>
+        <w:rPr>
+          <w:sz w:val="22"/>
+          <w:szCs w:val="22"/>
+          <w:lang w:eastAsia="id-ID"/>
+        </w:rPr>
+      </w:pPr>
+      <w:r>
+        <w:rPr>
+          <w:sz w:val="22"/>
+          <w:szCs w:val="22"/>
+          <w:lang w:val="id-ID" w:eastAsia="id-ID"/>
+        </w:rPr>
+        <w:t xml:space="preserve">Untuk penelitian selanjutnya dapat melakukan eksperimen dengan algoritma lain, seperti </w:t>
+      </w:r>
+      <w:r>
+        <w:rPr>
+          <w:i/>
+          <w:iCs/>
+          <w:sz w:val="22"/>
+          <w:szCs w:val="22"/>
+          <w:lang w:val="id-ID" w:eastAsia="id-ID"/>
+        </w:rPr>
+        <w:t>Random Forest</w:t>
+      </w:r>
+      <w:r>
+        <w:rPr>
+          <w:sz w:val="22"/>
+          <w:szCs w:val="22"/>
+          <w:lang w:val="id-ID" w:eastAsia="id-ID"/>
+        </w:rPr>
+        <w:t xml:space="preserve">, SVM, atau CNN untuk membandingkan performanya dengan </w:t>
+      </w:r>
+      <w:r>
+        <w:rPr>
+          <w:i/>
+          <w:iCs/>
+          <w:sz w:val="22"/>
+          <w:szCs w:val="22"/>
+          <w:lang w:val="id-ID" w:eastAsia="id-ID"/>
+        </w:rPr>
+        <w:t>Naive Bayes</w:t>
+      </w:r>
+      <w:r>
+        <w:rPr>
+          <w:sz w:val="22"/>
+          <w:szCs w:val="22"/>
+          <w:lang w:val="id-ID" w:eastAsia="id-ID"/>
+        </w:rPr>
+        <w:t xml:space="preserve">. </w:t>
+      </w:r>
+      <w:r>
+        <w:rPr>
+          <w:sz w:val="22"/>
+          <w:szCs w:val="22"/>
+          <w:lang w:val="id-ID" w:eastAsia="id-ID"/>
+        </w:rPr>
+        <w:lastRenderedPageBreak/>
+        <w:t xml:space="preserve">Kemudian, bisa juga membandingkan performa SMOTE dengan teknik </w:t>
+      </w:r>
+      <w:r>
+        <w:rPr>
+          <w:i/>
+          <w:iCs/>
+          <w:sz w:val="22"/>
+          <w:szCs w:val="22"/>
+          <w:lang w:val="id-ID" w:eastAsia="id-ID"/>
+        </w:rPr>
+        <w:t xml:space="preserve">oversampling </w:t>
+      </w:r>
+      <w:r>
+        <w:rPr>
+          <w:sz w:val="22"/>
+          <w:szCs w:val="22"/>
+          <w:lang w:val="id-ID" w:eastAsia="id-ID"/>
+        </w:rPr>
+        <w:t xml:space="preserve">dan </w:t>
+      </w:r>
+      <w:r>
+        <w:rPr>
+          <w:i/>
+          <w:iCs/>
+          <w:sz w:val="22"/>
+          <w:szCs w:val="22"/>
+          <w:lang w:val="id-ID" w:eastAsia="id-ID"/>
+        </w:rPr>
+        <w:t xml:space="preserve">undersampling </w:t>
+      </w:r>
+      <w:r>
+        <w:rPr>
+          <w:sz w:val="22"/>
+          <w:szCs w:val="22"/>
+          <w:lang w:val="id-ID" w:eastAsia="id-ID"/>
+        </w:rPr>
+        <w:t xml:space="preserve">lainnya, seperti </w:t>
+      </w:r>
+      <w:r>
+        <w:rPr>
+          <w:i/>
+          <w:iCs/>
+          <w:sz w:val="22"/>
+          <w:szCs w:val="22"/>
+          <w:lang w:val="id-ID" w:eastAsia="id-ID"/>
+        </w:rPr>
+        <w:t>Random Undersampling</w:t>
+      </w:r>
+      <w:r>
+        <w:rPr>
+          <w:sz w:val="22"/>
+          <w:szCs w:val="22"/>
+          <w:lang w:val="id-ID" w:eastAsia="id-ID"/>
+        </w:rPr>
+        <w:t xml:space="preserve">, ADASYN, atau </w:t>
+      </w:r>
+      <w:r>
+        <w:rPr>
+          <w:i/>
+          <w:iCs/>
+          <w:sz w:val="22"/>
+          <w:szCs w:val="22"/>
+          <w:lang w:val="id-ID" w:eastAsia="id-ID"/>
+        </w:rPr>
+        <w:t>Borderline-SMOTE</w:t>
+      </w:r>
+      <w:r>
+        <w:rPr>
+          <w:sz w:val="22"/>
+          <w:szCs w:val="22"/>
+          <w:lang w:val="id-ID" w:eastAsia="id-ID"/>
+        </w:rPr>
+        <w:t>.</w:t>
+      </w:r>
+      <w:r>
+        <w:rPr>
+          <w:sz w:val="22"/>
+          <w:szCs w:val="22"/>
+          <w:lang w:val="id-ID" w:eastAsia="id-ID"/>
+        </w:rPr>
+        <w:t xml:space="preserve"> Selain itu, bisa juga menggunakan dataset dari platform media sosial lain, seperti X atau tiktok yang sekarang juga sering digunakan.</w:t>
+      </w:r>
+    </w:p>
+    <w:p>
+      <w:pPr>
+        <w:jc w:val="both"/>
+        <w:rPr>
+          <w:sz w:val="22"/>
+          <w:szCs w:val="22"/>
+          <w:lang w:eastAsia="id-ID"/>
+        </w:rPr>
+      </w:pPr>
+    </w:p>
+    <w:p>
+      <w:pPr>
+        <w:jc w:val="both"/>
+        <w:rPr>
+          <w:sz w:val="22"/>
+          <w:szCs w:val="22"/>
+          <w:lang w:eastAsia="id-ID"/>
+        </w:rPr>
+      </w:pPr>
     </w:p>
     <w:p>
       <w:pPr>
         <w:pStyle w:val="Judul1"/>
         <w:spacing w:line="240" w:lineRule="auto"/>
         <w:rPr>
-          <w:sz w:val="22"/>
-          <w:szCs w:val="22"/>
-        </w:rPr>
-      </w:pPr>
-    </w:p>
-    <w:p>
-      <w:pPr>
-        <w:pStyle w:val="Judul1"/>
-        <w:spacing w:line="276" w:lineRule="auto"/>
-        <w:rPr>
           <w:b w:val="0"/>
           <w:sz w:val="22"/>
           <w:szCs w:val="22"/>
@@ -4659,363 +5001,12 @@
           <w:sz w:val="22"/>
           <w:szCs w:val="22"/>
         </w:rPr>
-        <w:t>Tabel 1 Perbandingan Algoritma A dan Algoritma B</w:t>
-      </w:r>
-    </w:p>
-    <w:tbl>
-      <w:tblPr>
-        <w:tblW w:w="0" w:type="auto"/>
-        <w:jc w:val="center"/>
-        <w:tblBorders>
-          <w:top w:val="single" w:sz="4" w:space="0" w:color="auto"/>
-          <w:left w:val="single" w:sz="4" w:space="0" w:color="auto"/>
-          <w:bottom w:val="single" w:sz="4" w:space="0" w:color="auto"/>
-          <w:right w:val="single" w:sz="4" w:space="0" w:color="auto"/>
-          <w:insideH w:val="single" w:sz="4" w:space="0" w:color="auto"/>
-          <w:insideV w:val="single" w:sz="4" w:space="0" w:color="auto"/>
-        </w:tblBorders>
-        <w:tblLook w:val="0000" w:firstRow="0" w:lastRow="0" w:firstColumn="0" w:lastColumn="0" w:noHBand="0" w:noVBand="0"/>
-      </w:tblPr>
-      <w:tblGrid>
-        <w:gridCol w:w="1121"/>
-        <w:gridCol w:w="1432"/>
-        <w:gridCol w:w="1084"/>
-        <w:gridCol w:w="925"/>
-      </w:tblGrid>
-      <w:tr>
-        <w:trPr>
-          <w:jc w:val="center"/>
-        </w:trPr>
-        <w:tc>
-          <w:tcPr>
-            <w:tcW w:w="0" w:type="auto"/>
-          </w:tcPr>
-          <w:p>
-            <w:pPr>
-              <w:spacing w:line="276" w:lineRule="auto"/>
-              <w:jc w:val="center"/>
-              <w:rPr>
-                <w:sz w:val="22"/>
-                <w:szCs w:val="22"/>
-              </w:rPr>
-            </w:pPr>
-            <w:r>
-              <w:rPr>
-                <w:sz w:val="22"/>
-                <w:szCs w:val="22"/>
-              </w:rPr>
-              <w:t>Algoritma</w:t>
-            </w:r>
-          </w:p>
-        </w:tc>
-        <w:tc>
-          <w:tcPr>
-            <w:tcW w:w="0" w:type="auto"/>
-          </w:tcPr>
-          <w:p>
-            <w:pPr>
-              <w:spacing w:line="276" w:lineRule="auto"/>
-              <w:jc w:val="center"/>
-              <w:rPr>
-                <w:sz w:val="22"/>
-                <w:szCs w:val="22"/>
-              </w:rPr>
-            </w:pPr>
-            <w:r>
-              <w:rPr>
-                <w:sz w:val="22"/>
-                <w:szCs w:val="22"/>
-              </w:rPr>
-              <w:t>Waktu Proses</w:t>
-            </w:r>
-          </w:p>
-        </w:tc>
-        <w:tc>
-          <w:tcPr>
-            <w:tcW w:w="0" w:type="auto"/>
-          </w:tcPr>
-          <w:p>
-            <w:pPr>
-              <w:spacing w:line="276" w:lineRule="auto"/>
-              <w:jc w:val="center"/>
-              <w:rPr>
-                <w:sz w:val="22"/>
-                <w:szCs w:val="22"/>
-              </w:rPr>
-            </w:pPr>
-            <w:r>
-              <w:rPr>
-                <w:sz w:val="22"/>
-                <w:szCs w:val="22"/>
-              </w:rPr>
-              <w:t>Ketelitian</w:t>
-            </w:r>
-          </w:p>
-        </w:tc>
-        <w:tc>
-          <w:tcPr>
-            <w:tcW w:w="0" w:type="auto"/>
-          </w:tcPr>
-          <w:p>
-            <w:pPr>
-              <w:spacing w:line="276" w:lineRule="auto"/>
-              <w:jc w:val="center"/>
-              <w:rPr>
-                <w:sz w:val="22"/>
-                <w:szCs w:val="22"/>
-              </w:rPr>
-            </w:pPr>
-            <w:r>
-              <w:rPr>
-                <w:sz w:val="22"/>
-                <w:szCs w:val="22"/>
-              </w:rPr>
-              <w:t>Memori</w:t>
-            </w:r>
-          </w:p>
-        </w:tc>
-      </w:tr>
-      <w:tr>
-        <w:trPr>
-          <w:cantSplit/>
-          <w:jc w:val="center"/>
-        </w:trPr>
-        <w:tc>
-          <w:tcPr>
-            <w:tcW w:w="0" w:type="auto"/>
-          </w:tcPr>
-          <w:p>
-            <w:pPr>
-              <w:spacing w:line="276" w:lineRule="auto"/>
-              <w:jc w:val="center"/>
-              <w:rPr>
-                <w:sz w:val="22"/>
-                <w:szCs w:val="22"/>
-              </w:rPr>
-            </w:pPr>
-            <w:r>
-              <w:rPr>
-                <w:sz w:val="22"/>
-                <w:szCs w:val="22"/>
-              </w:rPr>
-              <w:t>A</w:t>
-            </w:r>
-          </w:p>
-        </w:tc>
-        <w:tc>
-          <w:tcPr>
-            <w:tcW w:w="0" w:type="auto"/>
-          </w:tcPr>
-          <w:p>
-            <w:pPr>
-              <w:spacing w:line="276" w:lineRule="auto"/>
-              <w:jc w:val="center"/>
-              <w:rPr>
-                <w:sz w:val="22"/>
-                <w:szCs w:val="22"/>
-              </w:rPr>
-            </w:pPr>
-            <w:r>
-              <w:rPr>
-                <w:sz w:val="22"/>
-                <w:szCs w:val="22"/>
-              </w:rPr>
-              <w:t>120 ms</w:t>
-            </w:r>
-          </w:p>
-        </w:tc>
-        <w:tc>
-          <w:tcPr>
-            <w:tcW w:w="0" w:type="auto"/>
-          </w:tcPr>
-          <w:p>
-            <w:pPr>
-              <w:spacing w:line="276" w:lineRule="auto"/>
-              <w:jc w:val="center"/>
-              <w:rPr>
-                <w:sz w:val="22"/>
-                <w:szCs w:val="22"/>
-              </w:rPr>
-            </w:pPr>
-            <w:r>
-              <w:rPr>
-                <w:sz w:val="22"/>
-                <w:szCs w:val="22"/>
-              </w:rPr>
-              <w:t>98 %</w:t>
-            </w:r>
-          </w:p>
-        </w:tc>
-        <w:tc>
-          <w:tcPr>
-            <w:tcW w:w="0" w:type="auto"/>
-            <w:shd w:val="clear" w:color="auto" w:fill="auto"/>
-          </w:tcPr>
-          <w:p>
-            <w:pPr>
-              <w:spacing w:line="276" w:lineRule="auto"/>
-              <w:jc w:val="center"/>
-              <w:rPr>
-                <w:sz w:val="22"/>
-                <w:szCs w:val="22"/>
-              </w:rPr>
-            </w:pPr>
-            <w:r>
-              <w:rPr>
-                <w:sz w:val="22"/>
-                <w:szCs w:val="22"/>
-              </w:rPr>
-              <w:t>200 KB</w:t>
-            </w:r>
-          </w:p>
-        </w:tc>
-      </w:tr>
-      <w:tr>
-        <w:trPr>
-          <w:cantSplit/>
-          <w:jc w:val="center"/>
-        </w:trPr>
-        <w:tc>
-          <w:tcPr>
-            <w:tcW w:w="0" w:type="auto"/>
-          </w:tcPr>
-          <w:p>
-            <w:pPr>
-              <w:spacing w:line="276" w:lineRule="auto"/>
-              <w:jc w:val="center"/>
-              <w:rPr>
-                <w:sz w:val="22"/>
-                <w:szCs w:val="22"/>
-              </w:rPr>
-            </w:pPr>
-            <w:r>
-              <w:rPr>
-                <w:sz w:val="22"/>
-                <w:szCs w:val="22"/>
-              </w:rPr>
-              <w:t>B</w:t>
-            </w:r>
-          </w:p>
-        </w:tc>
-        <w:tc>
-          <w:tcPr>
-            <w:tcW w:w="0" w:type="auto"/>
-          </w:tcPr>
-          <w:p>
-            <w:pPr>
-              <w:spacing w:line="276" w:lineRule="auto"/>
-              <w:jc w:val="center"/>
-              <w:rPr>
-                <w:sz w:val="22"/>
-                <w:szCs w:val="22"/>
-              </w:rPr>
-            </w:pPr>
-            <w:r>
-              <w:rPr>
-                <w:sz w:val="22"/>
-                <w:szCs w:val="22"/>
-              </w:rPr>
-              <w:t>105 ms</w:t>
-            </w:r>
-          </w:p>
-        </w:tc>
-        <w:tc>
-          <w:tcPr>
-            <w:tcW w:w="0" w:type="auto"/>
-          </w:tcPr>
-          <w:p>
-            <w:pPr>
-              <w:spacing w:line="276" w:lineRule="auto"/>
-              <w:jc w:val="center"/>
-              <w:rPr>
-                <w:sz w:val="22"/>
-                <w:szCs w:val="22"/>
-              </w:rPr>
-            </w:pPr>
-            <w:r>
-              <w:rPr>
-                <w:sz w:val="22"/>
-                <w:szCs w:val="22"/>
-              </w:rPr>
-              <w:t>95 %</w:t>
-            </w:r>
-          </w:p>
-        </w:tc>
-        <w:tc>
-          <w:tcPr>
-            <w:tcW w:w="0" w:type="auto"/>
-            <w:shd w:val="clear" w:color="auto" w:fill="auto"/>
-          </w:tcPr>
-          <w:p>
-            <w:pPr>
-              <w:spacing w:line="276" w:lineRule="auto"/>
-              <w:jc w:val="center"/>
-              <w:rPr>
-                <w:sz w:val="22"/>
-                <w:szCs w:val="22"/>
-              </w:rPr>
-            </w:pPr>
-            <w:r>
-              <w:rPr>
-                <w:sz w:val="22"/>
-                <w:szCs w:val="22"/>
-              </w:rPr>
-              <w:t>415 KB</w:t>
-            </w:r>
-          </w:p>
-        </w:tc>
-      </w:tr>
-    </w:tbl>
-    <w:p>
-      <w:pPr>
-        <w:rPr>
-          <w:bCs/>
-          <w:sz w:val="22"/>
-          <w:szCs w:val="22"/>
-        </w:rPr>
-      </w:pPr>
-    </w:p>
-    <w:p>
-      <w:pPr>
-        <w:rPr>
-          <w:bCs/>
-          <w:sz w:val="22"/>
-          <w:szCs w:val="22"/>
-        </w:rPr>
-      </w:pPr>
-    </w:p>
-    <w:p>
-      <w:pPr>
-        <w:jc w:val="center"/>
-        <w:rPr>
-          <w:bCs/>
-          <w:sz w:val="22"/>
-          <w:szCs w:val="22"/>
-        </w:rPr>
-      </w:pPr>
-      <w:r>
-        <w:rPr>
-          <w:bCs/>
-          <w:sz w:val="22"/>
-          <w:szCs w:val="22"/>
-          <w:lang w:val="id-ID"/>
-        </w:rPr>
-        <w:t xml:space="preserve">4. </w:t>
-      </w:r>
-      <w:r>
-        <w:rPr>
-          <w:bCs/>
-          <w:sz w:val="22"/>
-          <w:szCs w:val="22"/>
-        </w:rPr>
-        <w:t>KESIMPULAN</w:t>
-      </w:r>
-    </w:p>
-    <w:p>
-      <w:pPr>
-        <w:jc w:val="center"/>
-        <w:rPr>
-          <w:bCs/>
+        <w:t>UCAPAN TERIMA KASIH</w:t>
+      </w:r>
+    </w:p>
+    <w:p>
+      <w:pPr>
+        <w:rPr>
           <w:sz w:val="22"/>
           <w:szCs w:val="22"/>
         </w:rPr>
@@ -5028,86 +5019,6 @@
         <w:rPr>
           <w:sz w:val="22"/>
           <w:szCs w:val="22"/>
-          <w:lang w:val="id-ID"/>
-        </w:rPr>
-      </w:pPr>
-      <w:r>
-        <w:rPr>
-          <w:sz w:val="22"/>
-          <w:szCs w:val="22"/>
-          <w:lang w:val="id-ID"/>
-        </w:rPr>
-        <w:t>Kesimpulan harus mengindikasi secara jelas hasil-hasil yang diperoleh, kelebihan dan kekurangannya, serta kemungkinan pengembangan selanjutnya.</w:t>
-      </w:r>
-    </w:p>
-    <w:p>
-      <w:pPr>
-        <w:ind w:firstLine="720"/>
-        <w:jc w:val="both"/>
-        <w:rPr>
-          <w:sz w:val="22"/>
-          <w:szCs w:val="22"/>
-        </w:rPr>
-      </w:pPr>
-      <w:r>
-        <w:rPr>
-          <w:sz w:val="22"/>
-          <w:szCs w:val="22"/>
-          <w:lang w:val="id-ID"/>
-        </w:rPr>
-        <w:t>Kesimpulan dapat berupa paragraf, namun sebaiknya berbentuk point-point dengan menggunakan numbering atau bullet.</w:t>
-      </w:r>
-    </w:p>
-    <w:p>
-      <w:pPr>
-        <w:jc w:val="both"/>
-        <w:rPr>
-          <w:sz w:val="22"/>
-          <w:szCs w:val="22"/>
-        </w:rPr>
-      </w:pPr>
-    </w:p>
-    <w:p>
-      <w:pPr>
-        <w:jc w:val="both"/>
-        <w:rPr>
-          <w:sz w:val="22"/>
-          <w:szCs w:val="22"/>
-        </w:rPr>
-      </w:pPr>
-    </w:p>
-    <w:p>
-      <w:pPr>
-        <w:jc w:val="center"/>
-        <w:rPr>
-          <w:sz w:val="22"/>
-          <w:szCs w:val="22"/>
-        </w:rPr>
-      </w:pPr>
-      <w:r>
-        <w:rPr>
-          <w:sz w:val="22"/>
-          <w:szCs w:val="22"/>
-        </w:rPr>
-        <w:t>5. SARAN</w:t>
-      </w:r>
-    </w:p>
-    <w:p>
-      <w:pPr>
-        <w:jc w:val="center"/>
-        <w:rPr>
-          <w:sz w:val="22"/>
-          <w:szCs w:val="22"/>
-        </w:rPr>
-      </w:pPr>
-    </w:p>
-    <w:p>
-      <w:pPr>
-        <w:ind w:firstLine="709"/>
-        <w:jc w:val="both"/>
-        <w:rPr>
-          <w:sz w:val="22"/>
-          <w:szCs w:val="22"/>
           <w:lang w:eastAsia="id-ID"/>
         </w:rPr>
       </w:pPr>
@@ -5115,25 +5026,9 @@
         <w:rPr>
           <w:sz w:val="22"/>
           <w:szCs w:val="22"/>
-          <w:lang w:val="id-ID" w:eastAsia="id-ID"/>
-        </w:rPr>
-        <w:t>Saran-saran untuk untuk penelitian lebih lanjut</w:t>
-      </w:r>
-      <w:r>
-        <w:rPr>
-          <w:sz w:val="22"/>
-          <w:szCs w:val="22"/>
           <w:lang w:eastAsia="id-ID"/>
         </w:rPr>
-        <w:t xml:space="preserve"> untuk menutup kekurangan penelitian</w:t>
-      </w:r>
-      <w:r>
-        <w:rPr>
-          <w:sz w:val="22"/>
-          <w:szCs w:val="22"/>
-          <w:lang w:val="id-ID" w:eastAsia="id-ID"/>
-        </w:rPr>
-        <w:t xml:space="preserve">. </w:t>
+        <w:t xml:space="preserve">Penulis mengucapkan terima kasih kepada </w:t>
       </w:r>
       <w:r>
         <w:rPr>
@@ -5141,73 +5036,15 @@
           <w:szCs w:val="22"/>
           <w:lang w:eastAsia="id-ID"/>
         </w:rPr>
-        <w:t>Tidak memuat saran-saran diluar untuk penelitian lanjut.</w:t>
-      </w:r>
-    </w:p>
-    <w:p>
-      <w:pPr>
-        <w:jc w:val="both"/>
+        <w:t xml:space="preserve">rekan-rekan yang telah membantu dalam proses pembuatan jurnal </w:t>
+      </w:r>
+      <w:r>
         <w:rPr>
           <w:sz w:val="22"/>
           <w:szCs w:val="22"/>
           <w:lang w:eastAsia="id-ID"/>
         </w:rPr>
-      </w:pPr>
-    </w:p>
-    <w:p>
-      <w:pPr>
-        <w:jc w:val="both"/>
-        <w:rPr>
-          <w:sz w:val="22"/>
-          <w:szCs w:val="22"/>
-          <w:lang w:eastAsia="id-ID"/>
-        </w:rPr>
-      </w:pPr>
-    </w:p>
-    <w:p>
-      <w:pPr>
-        <w:pStyle w:val="Judul1"/>
-        <w:spacing w:line="240" w:lineRule="auto"/>
-        <w:rPr>
-          <w:b w:val="0"/>
-          <w:sz w:val="22"/>
-          <w:szCs w:val="22"/>
-        </w:rPr>
-      </w:pPr>
-      <w:r>
-        <w:rPr>
-          <w:b w:val="0"/>
-          <w:sz w:val="22"/>
-          <w:szCs w:val="22"/>
-        </w:rPr>
-        <w:t>UCAPAN TERIMA KASIH</w:t>
-      </w:r>
-    </w:p>
-    <w:p>
-      <w:pPr>
-        <w:rPr>
-          <w:sz w:val="22"/>
-          <w:szCs w:val="22"/>
-        </w:rPr>
-      </w:pPr>
-    </w:p>
-    <w:p>
-      <w:pPr>
-        <w:ind w:firstLine="709"/>
-        <w:jc w:val="both"/>
-        <w:rPr>
-          <w:sz w:val="22"/>
-          <w:szCs w:val="22"/>
-          <w:lang w:eastAsia="id-ID"/>
-        </w:rPr>
-      </w:pPr>
-      <w:r>
-        <w:rPr>
-          <w:sz w:val="22"/>
-          <w:szCs w:val="22"/>
-          <w:lang w:eastAsia="id-ID"/>
-        </w:rPr>
-        <w:t>Penulis mengucapkan terima kasih kepada xxx yang telah memberi dukungan financial terhadap penelitian ini.</w:t>
+        <w:t>ini.</w:t>
       </w:r>
     </w:p>
     <w:p>
@@ -6326,6 +6163,7 @@
           <w:sz w:val="22"/>
           <w:szCs w:val="22"/>
         </w:rPr>
+        <w:lastRenderedPageBreak/>
         <w:t>●</w:t>
       </w:r>
       <w:r>
@@ -6582,7 +6420,6 @@
           <w:sz w:val="22"/>
           <w:szCs w:val="22"/>
         </w:rPr>
-        <w:lastRenderedPageBreak/>
         <w:t>[8]</w:t>
       </w:r>
       <w:r>
@@ -7025,7 +6862,7 @@
         </w:rPr>
         <w:t>,</w:t>
       </w:r>
-      <w:hyperlink r:id="rId20" w:history="1">
+      <w:hyperlink r:id="rId16" w:history="1">
         <w:r>
           <w:rPr>
             <w:rStyle w:val="Hyperlink"/>
@@ -7641,6 +7478,7 @@
           <w:sz w:val="22"/>
           <w:szCs w:val="22"/>
         </w:rPr>
+        <w:lastRenderedPageBreak/>
         <w:t>[6]</w:t>
       </w:r>
       <w:r>
@@ -7923,7 +7761,6 @@
           <w:sz w:val="22"/>
           <w:szCs w:val="22"/>
         </w:rPr>
-        <w:lastRenderedPageBreak/>
         <w:t>[9]</w:t>
       </w:r>
       <w:r>
@@ -8064,7 +7901,7 @@
         </w:rPr>
         <w:t>,</w:t>
       </w:r>
-      <w:hyperlink r:id="rId21" w:history="1">
+      <w:hyperlink r:id="rId17" w:history="1">
         <w:r>
           <w:rPr>
             <w:rStyle w:val="Hyperlink"/>
@@ -8091,12 +7928,12 @@
       </w:r>
     </w:p>
     <w:sectPr>
-      <w:headerReference w:type="even" r:id="rId22"/>
-      <w:headerReference w:type="default" r:id="rId23"/>
-      <w:footerReference w:type="even" r:id="rId24"/>
-      <w:footerReference w:type="default" r:id="rId25"/>
-      <w:headerReference w:type="first" r:id="rId26"/>
-      <w:footerReference w:type="first" r:id="rId27"/>
+      <w:headerReference w:type="even" r:id="rId18"/>
+      <w:headerReference w:type="default" r:id="rId19"/>
+      <w:footerReference w:type="even" r:id="rId20"/>
+      <w:footerReference w:type="default" r:id="rId21"/>
+      <w:headerReference w:type="first" r:id="rId22"/>
+      <w:footerReference w:type="first" r:id="rId23"/>
       <w:pgSz w:w="11907" w:h="16840" w:code="9"/>
       <w:pgMar w:top="1701" w:right="1701" w:bottom="1701" w:left="1701" w:header="1134" w:footer="1134" w:gutter="0"/>
       <w:pgNumType w:start="1"/>

</xml_diff>

<commit_message>
Update Jurnal Tinggal Sitasi
</commit_message>
<xml_diff>
--- a/Jurnal Alwin-Yosefa(Updated).docx
+++ b/Jurnal Alwin-Yosefa(Updated).docx
@@ -306,35 +306,7 @@
           <w:sz w:val="22"/>
           <w:szCs w:val="22"/>
         </w:rPr>
-        <w:t>Dalam kehidupan sehari-hari, media sosial sangat sering digunakan oleh masyarakat.</w:t>
-      </w:r>
-      <w:r>
-        <w:rPr>
-          <w:sz w:val="22"/>
-          <w:szCs w:val="22"/>
-        </w:rPr>
-        <w:t xml:space="preserve"> </w:t>
-      </w:r>
-      <w:r>
-        <w:rPr>
-          <w:sz w:val="22"/>
-          <w:szCs w:val="22"/>
-        </w:rPr>
-        <w:t>Menurut We are Social, youtube merupakan peringkat ke-2 website yang sering dikunjungi oleh pengguna internet di Indonesia pada tahun 2024, disusul dengan facebook.com, instagram.com, whatsapp.com, dan lain-lain</w:t>
-      </w:r>
-      <w:r>
-        <w:rPr>
-          <w:sz w:val="22"/>
-          <w:szCs w:val="22"/>
-        </w:rPr>
-        <w:t xml:space="preserve">. </w:t>
-      </w:r>
-      <w:r>
-        <w:rPr>
-          <w:sz w:val="22"/>
-          <w:szCs w:val="22"/>
-        </w:rPr>
-        <w:t xml:space="preserve">Karena kelebihannya ini, youtube menjadi wadah aspirasi masyarakat sekaligus faktor cepatnya penyebaran informasi dan berakhir menjadi sesuatu yang </w:t>
+        <w:t xml:space="preserve">Dalam kehidupan sehari-hari, media sosial sangat sering digunakan oleh masyarakat. Menurut We are Social, youtube merupakan peringkat ke-2 website yang sering dikunjungi oleh pengguna internet di Indonesia pada tahun 2024, disusul dengan facebook.com, instagram.com, whatsapp.com, dan lain-lain. Karena kelebihannya ini, youtube menjadi wadah aspirasi masyarakat sekaligus faktor cepatnya penyebaran informasi dan berakhir menjadi sesuatu yang </w:t>
       </w:r>
       <w:r>
         <w:rPr>
@@ -350,21 +322,7 @@
           <w:sz w:val="22"/>
           <w:szCs w:val="22"/>
         </w:rPr>
-        <w:t>.</w:t>
-      </w:r>
-      <w:r>
-        <w:rPr>
-          <w:sz w:val="22"/>
-          <w:szCs w:val="22"/>
-        </w:rPr>
-        <w:t xml:space="preserve"> </w:t>
-      </w:r>
-      <w:r>
-        <w:rPr>
-          <w:sz w:val="22"/>
-          <w:szCs w:val="22"/>
-        </w:rPr>
-        <w:t xml:space="preserve">Baru-baru ini bea cukai menjadi </w:t>
+        <w:t xml:space="preserve">. Baru-baru ini bea cukai menjadi </w:t>
       </w:r>
       <w:r>
         <w:rPr>
@@ -380,14 +338,7 @@
           <w:sz w:val="22"/>
           <w:szCs w:val="22"/>
         </w:rPr>
-        <w:t>karena permasalahan bea masuk yang terlalu tinggi, dimana seorang pria membeli sepatu seharga 10 juta rupiah namun dikenakan bea masuk sebesar 30 juta rupiah serta seorang TKW asal Madura yang terkena bea masuk ratusan juta rupiah saat membawa masuk emas seberat 3kg dari Arab Saudi ke Indonesia</w:t>
-      </w:r>
-      <w:r>
-        <w:rPr>
-          <w:sz w:val="22"/>
-          <w:szCs w:val="22"/>
-        </w:rPr>
-        <w:t xml:space="preserve">. Hal ini menuai pro dan kontra dari masyarakat sehingga bisa dilakukan analisis sentimen masyarakat terhadap permasalahan ini. Algoritma yang akan digunakan adalah Naïve Bayes. Tahapannya dimulai dari </w:t>
+        <w:t xml:space="preserve">karena permasalahan bea masuk yang terlalu tinggi, dimana seorang pria membeli sepatu seharga 10 juta rupiah namun dikenakan bea masuk sebesar 30 juta rupiah serta seorang TKW asal Madura yang terkena bea masuk ratusan juta rupiah saat membawa masuk emas seberat 3kg dari Arab Saudi ke Indonesia. Hal ini menuai pro dan kontra dari masyarakat sehingga bisa dilakukan analisis sentimen masyarakat terhadap permasalahan ini. Algoritma yang akan digunakan adalah Naïve Bayes. Tahapannya dimulai dari </w:t>
       </w:r>
       <w:r>
         <w:rPr>
@@ -1471,11 +1422,96 @@
     </w:p>
     <w:p>
       <w:pPr>
+        <w:jc w:val="both"/>
+        <w:rPr>
+          <w:sz w:val="22"/>
+          <w:szCs w:val="22"/>
+        </w:rPr>
+      </w:pPr>
+      <w:r>
         <w:rPr>
           <w:i/>
           <w:iCs/>
         </w:rPr>
-      </w:pPr>
+        <w:tab/>
+      </w:r>
+      <w:r>
+        <w:rPr>
+          <w:sz w:val="22"/>
+          <w:szCs w:val="22"/>
+        </w:rPr>
+        <w:t xml:space="preserve">Analisis sentimen merupakan studi komputasional yang bertujuan untuk mengidentifikasi dan menyatakan opini, sentimen, evaluasi, sikap, emosi, subjektivitas, penilaian, atau pandangan yang terkandung dalam suatu </w:t>
+      </w:r>
+      <w:r>
+        <w:rPr>
+          <w:sz w:val="22"/>
+          <w:szCs w:val="22"/>
+        </w:rPr>
+        <w:t>teks</w:t>
+      </w:r>
+      <w:r>
+        <w:rPr>
+          <w:sz w:val="22"/>
+          <w:szCs w:val="22"/>
+        </w:rPr>
+        <w:t xml:space="preserve"> [</w:t>
+      </w:r>
+      <w:r>
+        <w:rPr>
+          <w:sz w:val="22"/>
+          <w:szCs w:val="22"/>
+        </w:rPr>
+        <w:t>1]</w:t>
+      </w:r>
+      <w:r>
+        <w:rPr>
+          <w:sz w:val="22"/>
+          <w:szCs w:val="22"/>
+        </w:rPr>
+        <w:t>.</w:t>
+      </w:r>
+      <w:r>
+        <w:rPr>
+          <w:sz w:val="22"/>
+          <w:szCs w:val="22"/>
+        </w:rPr>
+        <w:t xml:space="preserve"> </w:t>
+      </w:r>
+      <w:r>
+        <w:rPr>
+          <w:sz w:val="22"/>
+          <w:szCs w:val="22"/>
+        </w:rPr>
+        <w:t xml:space="preserve">Tugas utama dari analisis sentimen adalah untuk mengklasifikasikan sifat teks yang terdapat dalam kalimat atau opini, yang biasanya dibagi ke dalam dua kategori utama: positif dan </w:t>
+      </w:r>
+      <w:r>
+        <w:rPr>
+          <w:sz w:val="22"/>
+          <w:szCs w:val="22"/>
+        </w:rPr>
+        <w:t>negatif</w:t>
+      </w:r>
+      <w:r>
+        <w:rPr>
+          <w:sz w:val="22"/>
+          <w:szCs w:val="22"/>
+        </w:rPr>
+        <w:t xml:space="preserve"> [</w:t>
+      </w:r>
+      <w:r>
+        <w:rPr>
+          <w:sz w:val="22"/>
+          <w:szCs w:val="22"/>
+        </w:rPr>
+        <w:t>6]</w:t>
+      </w:r>
+      <w:r>
+        <w:rPr>
+          <w:sz w:val="22"/>
+          <w:szCs w:val="22"/>
+        </w:rPr>
+        <w:t>.</w:t>
+      </w:r>
     </w:p>
     <w:p>
       <w:pPr>
@@ -2338,7 +2374,16 @@
           <w:sz w:val="22"/>
           <w:szCs w:val="22"/>
         </w:rPr>
-        <w:t>Setelah pengumpulan data, diperoleh dataset sebanyak 1683 data yang akan digunakan untuk proses selanjutnya.</w:t>
+        <w:t xml:space="preserve">Setelah pengumpulan data, diperoleh dataset sebanyak 1683 data yang akan </w:t>
+      </w:r>
+      <w:r>
+        <w:rPr>
+          <w:color w:val="000000" w:themeColor="text1"/>
+          <w:sz w:val="22"/>
+          <w:szCs w:val="22"/>
+        </w:rPr>
+        <w:lastRenderedPageBreak/>
+        <w:t>digunakan untuk proses selanjutnya.</w:t>
       </w:r>
     </w:p>
     <w:p>
@@ -2406,16 +2451,7 @@
           <w:sz w:val="22"/>
           <w:szCs w:val="22"/>
         </w:rPr>
-        <w:t xml:space="preserve">ataset yang telah </w:t>
-      </w:r>
-      <w:r>
-        <w:rPr>
-          <w:color w:val="000000" w:themeColor="text1"/>
-          <w:sz w:val="22"/>
-          <w:szCs w:val="22"/>
-        </w:rPr>
-        <w:lastRenderedPageBreak/>
-        <w:t xml:space="preserve">dikumpulkan </w:t>
+        <w:t xml:space="preserve">ataset yang telah dikumpulkan </w:t>
       </w:r>
       <w:r>
         <w:rPr>
@@ -3611,16 +3647,7 @@
           <w:szCs w:val="22"/>
         </w:rPr>
         <w:tab/>
-        <w:t xml:space="preserve">Pada tahap ini, dataset akan dibagi menjadi dua bagian, yaitu data training dan data testing. Penulis menggunakan metode rasio dalam membagi dataset, dimana 85% digunakan </w:t>
-      </w:r>
-      <w:r>
-        <w:rPr>
-          <w:color w:val="000000" w:themeColor="text1"/>
-          <w:sz w:val="22"/>
-          <w:szCs w:val="22"/>
-        </w:rPr>
-        <w:lastRenderedPageBreak/>
-        <w:t>untuk data training dan 15% untuk data test. Selanjutnya, proses klasifikasi dilakukan dengan algoritma yang telah ditentukan, yaitu algoritma Naïve Bayes.</w:t>
+        <w:t>Pada tahap ini, dataset akan dibagi menjadi dua bagian, yaitu data training dan data testing. Penulis menggunakan metode rasio dalam membagi dataset, dimana 85% digunakan untuk data training dan 15% untuk data test. Selanjutnya, proses klasifikasi dilakukan dengan algoritma yang telah ditentukan, yaitu algoritma Naïve Bayes.</w:t>
       </w:r>
     </w:p>
     <w:p>

</xml_diff>